<commit_message>
completion of lab 12
</commit_message>
<xml_diff>
--- a/1428/Honors/Labs/Lab 12/lab12h.docx
+++ b/1428/Honors/Labs/Lab 12/lab12h.docx
@@ -192,6 +192,8 @@
       <w:r>
         <w:t xml:space="preserve"> count;</w:t>
       </w:r>
+      <w:bookmarkStart w:id="0" w:name="_GoBack"/>
+      <w:bookmarkEnd w:id="0"/>
     </w:p>
     <w:p>
       <w:r>
@@ -248,74 +250,58 @@
         <w:t xml:space="preserve"> points) </w:t>
       </w:r>
       <w:r>
-        <w:t>Write a program that prompts the user for a sta</w:t>
-      </w:r>
-      <w:r>
-        <w:t>rting and stopping position and returns the sum of all of the numbers from start to stop inclusive. (use the space below to plan)</w:t>
-      </w:r>
-    </w:p>
-    <w:p>
-      <w:pPr>
-        <w:rPr>
-          <w:szCs w:val="24"/>
-        </w:rPr>
-      </w:pPr>
-    </w:p>
-    <w:p>
-      <w:pPr>
-        <w:rPr>
-          <w:szCs w:val="24"/>
-        </w:rPr>
-      </w:pPr>
-    </w:p>
-    <w:p>
-      <w:pPr>
-        <w:rPr>
-          <w:szCs w:val="24"/>
-        </w:rPr>
-      </w:pPr>
-    </w:p>
-    <w:p>
-      <w:pPr>
-        <w:rPr>
-          <w:szCs w:val="24"/>
-        </w:rPr>
-      </w:pPr>
-    </w:p>
-    <w:p>
-      <w:pPr>
-        <w:rPr>
-          <w:szCs w:val="24"/>
-        </w:rPr>
-      </w:pPr>
-    </w:p>
-    <w:p>
-      <w:pPr>
-        <w:rPr>
-          <w:szCs w:val="24"/>
-        </w:rPr>
-      </w:pPr>
-    </w:p>
-    <w:p>
-      <w:pPr>
-        <w:rPr>
-          <w:szCs w:val="24"/>
-        </w:rPr>
-      </w:pPr>
-    </w:p>
-    <w:p>
-      <w:pPr>
-        <w:rPr>
-          <w:szCs w:val="24"/>
-        </w:rPr>
-      </w:pPr>
-    </w:p>
-    <w:p>
-      <w:pPr>
-        <w:rPr>
-          <w:szCs w:val="24"/>
-        </w:rPr>
-      </w:pPr>
+        <w:t xml:space="preserve">Write a program that </w:t>
+      </w:r>
+      <w:r>
+        <w:t xml:space="preserve">takes two </w:t>
+      </w:r>
+      <w:proofErr w:type="gramStart"/>
+      <w:r>
+        <w:t>number</w:t>
+      </w:r>
+      <w:proofErr w:type="gramEnd"/>
+      <w:r>
+        <w:t xml:space="preserve"> as command line arguments, (</w:t>
+      </w:r>
+      <w:r>
+        <w:rPr>
+          <w:b/>
+        </w:rPr>
+        <w:t>start</w:t>
+      </w:r>
+      <w:r>
+        <w:t xml:space="preserve"> and </w:t>
+      </w:r>
+      <w:r>
+        <w:rPr>
+          <w:b/>
+        </w:rPr>
+        <w:t>stop</w:t>
+      </w:r>
+      <w:r>
+        <w:t xml:space="preserve">) </w:t>
+      </w:r>
+      <w:r>
+        <w:t xml:space="preserve">returns the sum of all of the numbers from </w:t>
+      </w:r>
+      <w:r>
+        <w:rPr>
+          <w:b/>
+        </w:rPr>
+        <w:t>start</w:t>
+      </w:r>
+      <w:r>
+        <w:t xml:space="preserve"> to </w:t>
+      </w:r>
+      <w:r>
+        <w:rPr>
+          <w:b/>
+        </w:rPr>
+        <w:t>stop</w:t>
+      </w:r>
+      <w:r>
+        <w:t xml:space="preserve"> inclusive. </w:t>
+      </w:r>
     </w:p>
     <w:p>
       <w:pPr>
@@ -358,45 +344,240 @@
         <w:rPr>
           <w:szCs w:val="24"/>
         </w:rPr>
-        <w:t>Fibonacci or Game of Life</w:t>
-      </w:r>
-      <w:bookmarkStart w:id="0" w:name="_GoBack"/>
-      <w:bookmarkEnd w:id="0"/>
+        <w:t xml:space="preserve">Write a program that takes one number as a command line argument. </w:t>
+      </w:r>
+      <w:r>
+        <w:rPr>
+          <w:szCs w:val="24"/>
+        </w:rPr>
+        <w:t>This number will be the sentient value for a recursive function that will print the Fibonacci sequence from 0 to said value (include said value).</w:t>
+      </w:r>
     </w:p>
     <w:p>
       <w:pPr>
-        <w:pStyle w:val="ListParagraph"/>
-        <w:rPr>
-          <w:szCs w:val="24"/>
-        </w:rPr>
-      </w:pPr>
+        <w:ind w:left="720"/>
+        <w:rPr>
+          <w:szCs w:val="24"/>
+        </w:rPr>
+      </w:pPr>
+      <w:r>
+        <w:rPr>
+          <w:szCs w:val="24"/>
+        </w:rPr>
+        <w:t>Ex</w:t>
+      </w:r>
+      <w:proofErr w:type="gramStart"/>
+      <w:r>
+        <w:rPr>
+          <w:szCs w:val="24"/>
+        </w:rPr>
+        <w:t>: .</w:t>
+      </w:r>
+      <w:proofErr w:type="gramEnd"/>
+      <w:r>
+        <w:rPr>
+          <w:szCs w:val="24"/>
+        </w:rPr>
+        <w:t>/fib 5</w:t>
+      </w:r>
     </w:p>
     <w:p>
       <w:pPr>
-        <w:pStyle w:val="ListParagraph"/>
-        <w:rPr>
-          <w:szCs w:val="24"/>
-        </w:rPr>
-      </w:pPr>
+        <w:ind w:left="720"/>
+        <w:rPr>
+          <w:szCs w:val="24"/>
+        </w:rPr>
+      </w:pPr>
+      <w:proofErr w:type="gramStart"/>
+      <w:r>
+        <w:rPr>
+          <w:szCs w:val="24"/>
+        </w:rPr>
+        <w:t>fib</w:t>
+      </w:r>
+      <w:proofErr w:type="gramEnd"/>
+      <w:r>
+        <w:rPr>
+          <w:szCs w:val="24"/>
+        </w:rPr>
+        <w:t xml:space="preserve"> 0 : 0</w:t>
+      </w:r>
     </w:p>
     <w:p>
       <w:pPr>
-        <w:pStyle w:val="ListParagraph"/>
-        <w:rPr>
-          <w:szCs w:val="24"/>
-        </w:rPr>
-      </w:pPr>
+        <w:ind w:left="720"/>
+        <w:rPr>
+          <w:szCs w:val="24"/>
+        </w:rPr>
+      </w:pPr>
+      <w:proofErr w:type="gramStart"/>
+      <w:r>
+        <w:rPr>
+          <w:szCs w:val="24"/>
+        </w:rPr>
+        <w:t>fib</w:t>
+      </w:r>
+      <w:proofErr w:type="gramEnd"/>
+      <w:r>
+        <w:rPr>
+          <w:szCs w:val="24"/>
+        </w:rPr>
+        <w:t xml:space="preserve"> 1 : 1</w:t>
+      </w:r>
     </w:p>
     <w:p>
       <w:pPr>
-        <w:pStyle w:val="ListParagraph"/>
-        <w:rPr>
-          <w:szCs w:val="24"/>
-        </w:rPr>
-      </w:pPr>
+        <w:ind w:left="720"/>
+        <w:rPr>
+          <w:szCs w:val="24"/>
+        </w:rPr>
+      </w:pPr>
+      <w:proofErr w:type="gramStart"/>
+      <w:r>
+        <w:rPr>
+          <w:szCs w:val="24"/>
+        </w:rPr>
+        <w:t>fib</w:t>
+      </w:r>
+      <w:proofErr w:type="gramEnd"/>
+      <w:r>
+        <w:rPr>
+          <w:szCs w:val="24"/>
+        </w:rPr>
+        <w:t xml:space="preserve"> 2 : 1</w:t>
+      </w:r>
     </w:p>
     <w:p>
       <w:pPr>
+        <w:ind w:left="720"/>
+        <w:rPr>
+          <w:szCs w:val="24"/>
+        </w:rPr>
+      </w:pPr>
+      <w:proofErr w:type="gramStart"/>
+      <w:r>
+        <w:rPr>
+          <w:szCs w:val="24"/>
+        </w:rPr>
+        <w:t>fib</w:t>
+      </w:r>
+      <w:proofErr w:type="gramEnd"/>
+      <w:r>
+        <w:rPr>
+          <w:szCs w:val="24"/>
+        </w:rPr>
+        <w:t xml:space="preserve"> 3 : 2</w:t>
+      </w:r>
+    </w:p>
+    <w:p>
+      <w:pPr>
+        <w:ind w:left="720"/>
+        <w:rPr>
+          <w:szCs w:val="24"/>
+        </w:rPr>
+      </w:pPr>
+      <w:proofErr w:type="gramStart"/>
+      <w:r>
+        <w:rPr>
+          <w:szCs w:val="24"/>
+        </w:rPr>
+        <w:t>fib</w:t>
+      </w:r>
+      <w:proofErr w:type="gramEnd"/>
+      <w:r>
+        <w:rPr>
+          <w:szCs w:val="24"/>
+        </w:rPr>
+        <w:t xml:space="preserve"> 4 : 3</w:t>
+      </w:r>
+    </w:p>
+    <w:p>
+      <w:pPr>
+        <w:ind w:left="720"/>
+        <w:rPr>
+          <w:szCs w:val="24"/>
+        </w:rPr>
+      </w:pPr>
+      <w:proofErr w:type="gramStart"/>
+      <w:r>
+        <w:rPr>
+          <w:szCs w:val="24"/>
+        </w:rPr>
+        <w:t>fib</w:t>
+      </w:r>
+      <w:proofErr w:type="gramEnd"/>
+      <w:r>
+        <w:rPr>
+          <w:szCs w:val="24"/>
+        </w:rPr>
+        <w:t xml:space="preserve"> 5 : 5</w:t>
+      </w:r>
+    </w:p>
+    <w:p>
+      <w:pPr>
+        <w:ind w:left="720"/>
+        <w:rPr>
+          <w:szCs w:val="24"/>
+        </w:rPr>
+      </w:pPr>
+    </w:p>
+    <w:p>
+      <w:pPr>
+        <w:ind w:left="720"/>
+        <w:rPr>
+          <w:b/>
+          <w:szCs w:val="24"/>
+          <w:u w:val="single"/>
+        </w:rPr>
+      </w:pPr>
+      <w:r>
+        <w:rPr>
+          <w:b/>
+          <w:szCs w:val="24"/>
+          <w:u w:val="single"/>
+        </w:rPr>
+        <w:t>Hints:</w:t>
+      </w:r>
+    </w:p>
+    <w:p>
+      <w:pPr>
+        <w:pStyle w:val="ListParagraph"/>
+        <w:numPr>
+          <w:ilvl w:val="0"/>
+          <w:numId w:val="15"/>
+        </w:numPr>
+        <w:rPr>
+          <w:szCs w:val="24"/>
+        </w:rPr>
+      </w:pPr>
+      <w:r>
+        <w:rPr>
+          <w:szCs w:val="24"/>
+        </w:rPr>
+        <w:t xml:space="preserve">This program has 2 terminating cases. </w:t>
+      </w:r>
+    </w:p>
+    <w:p>
+      <w:pPr>
+        <w:pStyle w:val="ListParagraph"/>
+        <w:numPr>
+          <w:ilvl w:val="0"/>
+          <w:numId w:val="15"/>
+        </w:numPr>
+        <w:rPr>
+          <w:szCs w:val="24"/>
+        </w:rPr>
+      </w:pPr>
+      <w:r>
+        <w:rPr>
+          <w:szCs w:val="24"/>
+        </w:rPr>
+        <w:t>A Fibonacci number is found by taking the sum of the previous two digits in the Fibonacci sequence.</w:t>
+      </w:r>
+    </w:p>
+    <w:p>
+      <w:pPr>
+        <w:ind w:left="720"/>
         <w:rPr>
           <w:szCs w:val="24"/>
         </w:rPr>
@@ -1878,6 +2059,119 @@
       </w:rPr>
     </w:lvl>
   </w:abstractNum>
+  <w:abstractNum w:abstractNumId="14">
+    <w:nsid w:val="666E696C"/>
+    <w:multiLevelType w:val="hybridMultilevel"/>
+    <w:tmpl w:val="2826C46A"/>
+    <w:lvl w:ilvl="0" w:tplc="04090001">
+      <w:start w:val="1"/>
+      <w:numFmt w:val="bullet"/>
+      <w:lvlText w:val=""/>
+      <w:lvlJc w:val="left"/>
+      <w:pPr>
+        <w:ind w:left="2160" w:hanging="360"/>
+      </w:pPr>
+      <w:rPr>
+        <w:rFonts w:ascii="Symbol" w:hAnsi="Symbol" w:hint="default"/>
+      </w:rPr>
+    </w:lvl>
+    <w:lvl w:ilvl="1" w:tplc="04090003" w:tentative="1">
+      <w:start w:val="1"/>
+      <w:numFmt w:val="bullet"/>
+      <w:lvlText w:val="o"/>
+      <w:lvlJc w:val="left"/>
+      <w:pPr>
+        <w:ind w:left="2880" w:hanging="360"/>
+      </w:pPr>
+      <w:rPr>
+        <w:rFonts w:ascii="Courier New" w:hAnsi="Courier New" w:cs="Courier New" w:hint="default"/>
+      </w:rPr>
+    </w:lvl>
+    <w:lvl w:ilvl="2" w:tplc="04090005" w:tentative="1">
+      <w:start w:val="1"/>
+      <w:numFmt w:val="bullet"/>
+      <w:lvlText w:val=""/>
+      <w:lvlJc w:val="left"/>
+      <w:pPr>
+        <w:ind w:left="3600" w:hanging="360"/>
+      </w:pPr>
+      <w:rPr>
+        <w:rFonts w:ascii="Wingdings" w:hAnsi="Wingdings" w:hint="default"/>
+      </w:rPr>
+    </w:lvl>
+    <w:lvl w:ilvl="3" w:tplc="04090001" w:tentative="1">
+      <w:start w:val="1"/>
+      <w:numFmt w:val="bullet"/>
+      <w:lvlText w:val=""/>
+      <w:lvlJc w:val="left"/>
+      <w:pPr>
+        <w:ind w:left="4320" w:hanging="360"/>
+      </w:pPr>
+      <w:rPr>
+        <w:rFonts w:ascii="Symbol" w:hAnsi="Symbol" w:hint="default"/>
+      </w:rPr>
+    </w:lvl>
+    <w:lvl w:ilvl="4" w:tplc="04090003" w:tentative="1">
+      <w:start w:val="1"/>
+      <w:numFmt w:val="bullet"/>
+      <w:lvlText w:val="o"/>
+      <w:lvlJc w:val="left"/>
+      <w:pPr>
+        <w:ind w:left="5040" w:hanging="360"/>
+      </w:pPr>
+      <w:rPr>
+        <w:rFonts w:ascii="Courier New" w:hAnsi="Courier New" w:cs="Courier New" w:hint="default"/>
+      </w:rPr>
+    </w:lvl>
+    <w:lvl w:ilvl="5" w:tplc="04090005" w:tentative="1">
+      <w:start w:val="1"/>
+      <w:numFmt w:val="bullet"/>
+      <w:lvlText w:val=""/>
+      <w:lvlJc w:val="left"/>
+      <w:pPr>
+        <w:ind w:left="5760" w:hanging="360"/>
+      </w:pPr>
+      <w:rPr>
+        <w:rFonts w:ascii="Wingdings" w:hAnsi="Wingdings" w:hint="default"/>
+      </w:rPr>
+    </w:lvl>
+    <w:lvl w:ilvl="6" w:tplc="04090001" w:tentative="1">
+      <w:start w:val="1"/>
+      <w:numFmt w:val="bullet"/>
+      <w:lvlText w:val=""/>
+      <w:lvlJc w:val="left"/>
+      <w:pPr>
+        <w:ind w:left="6480" w:hanging="360"/>
+      </w:pPr>
+      <w:rPr>
+        <w:rFonts w:ascii="Symbol" w:hAnsi="Symbol" w:hint="default"/>
+      </w:rPr>
+    </w:lvl>
+    <w:lvl w:ilvl="7" w:tplc="04090003" w:tentative="1">
+      <w:start w:val="1"/>
+      <w:numFmt w:val="bullet"/>
+      <w:lvlText w:val="o"/>
+      <w:lvlJc w:val="left"/>
+      <w:pPr>
+        <w:ind w:left="7200" w:hanging="360"/>
+      </w:pPr>
+      <w:rPr>
+        <w:rFonts w:ascii="Courier New" w:hAnsi="Courier New" w:cs="Courier New" w:hint="default"/>
+      </w:rPr>
+    </w:lvl>
+    <w:lvl w:ilvl="8" w:tplc="04090005" w:tentative="1">
+      <w:start w:val="1"/>
+      <w:numFmt w:val="bullet"/>
+      <w:lvlText w:val=""/>
+      <w:lvlJc w:val="left"/>
+      <w:pPr>
+        <w:ind w:left="7920" w:hanging="360"/>
+      </w:pPr>
+      <w:rPr>
+        <w:rFonts w:ascii="Wingdings" w:hAnsi="Wingdings" w:hint="default"/>
+      </w:rPr>
+    </w:lvl>
+  </w:abstractNum>
   <w:num w:numId="1">
     <w:abstractNumId w:val="5"/>
   </w:num>
@@ -1919,6 +2213,9 @@
   </w:num>
   <w:num w:numId="14">
     <w:abstractNumId w:val="4"/>
+  </w:num>
+  <w:num w:numId="15">
+    <w:abstractNumId w:val="14"/>
   </w:num>
 </w:numbering>
 </file>
@@ -2871,7 +3168,7 @@
 </file>
 
 <file path=customXml/itemProps1.xml><?xml version="1.0" encoding="utf-8"?>
-<ds:datastoreItem xmlns:ds="http://schemas.openxmlformats.org/officeDocument/2006/customXml" ds:itemID="{3A1881FF-35B4-42AC-A418-F90435A8B196}">
+<ds:datastoreItem xmlns:ds="http://schemas.openxmlformats.org/officeDocument/2006/customXml" ds:itemID="{1455D8E7-CD5F-4114-8D7B-7D8D0280D8AF}">
   <ds:schemaRefs>
     <ds:schemaRef ds:uri="http://schemas.openxmlformats.org/officeDocument/2006/bibliography"/>
   </ds:schemaRefs>

</xml_diff>